<commit_message>
Update WTH003 to point to correct Azure storage location for NYCTaxi data, and to update proctor guidance on attaching to Azure storage using either DataFrame or DBFS APIs
</commit_message>
<xml_diff>
--- a/003-DrivingMissData/Host/Guides/Challenge02-IngestPrepData-Proctor.docx
+++ b/003-DrivingMissData/Host/Guides/Challenge02-IngestPrepData-Proctor.docx
@@ -34,8 +34,6 @@
       <w:r>
         <w:t>with this documentation in the Solutions folder.</w:t>
       </w:r>
-      <w:bookmarkStart w:id="0" w:name="_GoBack"/>
-      <w:bookmarkEnd w:id="0"/>
     </w:p>
     <w:p>
       <w:r>
@@ -83,64 +81,110 @@
     </w:p>
     <w:p>
       <w:r>
-        <w:t>Teams should add the storage account key, in (very specific!) format, to the cluster configuration.</w:t>
-      </w:r>
-      <w:r>
-        <w:t xml:space="preserve"> See reference below. At the least, teams should add this key-value pair (key and value separated by a space, and with the storage account name and key tokens replaced with the team’s info):</w:t>
-      </w:r>
-    </w:p>
-    <w:p>
-      <w:pPr>
-        <w:rPr>
-          <w:rFonts w:ascii="Courier New" w:hAnsi="Courier New" w:cs="Courier New"/>
-        </w:rPr>
-      </w:pPr>
+        <w:t xml:space="preserve">There are </w:t>
+      </w:r>
+      <w:r>
+        <w:t>two</w:t>
+      </w:r>
+      <w:r>
+        <w:t xml:space="preserve"> ways to mount an Azure storage container in Databricks:</w:t>
+      </w:r>
+    </w:p>
+    <w:p>
+      <w:pPr>
+        <w:pStyle w:val="ListParagraph"/>
+        <w:numPr>
+          <w:ilvl w:val="0"/>
+          <w:numId w:val="5"/>
+        </w:numPr>
+      </w:pPr>
+      <w:r>
+        <w:t xml:space="preserve">Using the </w:t>
+      </w:r>
       <w:proofErr w:type="spellStart"/>
-      <w:proofErr w:type="gramStart"/>
-      <w:r>
-        <w:rPr>
-          <w:rFonts w:ascii="Courier New" w:hAnsi="Courier New" w:cs="Courier New"/>
-        </w:rPr>
-        <w:t>fs.azure.account.key</w:t>
+      <w:r>
+        <w:t>DataFrame</w:t>
       </w:r>
       <w:proofErr w:type="spellEnd"/>
       <w:r>
-        <w:rPr>
-          <w:rFonts w:ascii="Courier New" w:hAnsi="Courier New" w:cs="Courier New"/>
-        </w:rPr>
-        <w:t>.{</w:t>
-      </w:r>
-      <w:proofErr w:type="gramEnd"/>
-      <w:r>
-        <w:rPr>
-          <w:rFonts w:ascii="Courier New" w:hAnsi="Courier New" w:cs="Courier New"/>
-        </w:rPr>
-        <w:t>storage account name}.blob.core.windows.net {storage account key}</w:t>
-      </w:r>
-    </w:p>
-    <w:p>
-      <w:r>
-        <w:t xml:space="preserve">Specifically, </w:t>
-      </w:r>
-      <w:r>
-        <w:t>the key is the dot-delimited storage account reference, and the value is the storage account key. This will permit Azure storage access from within Databricks notebooks, including creating mount points.</w:t>
-      </w:r>
-    </w:p>
-    <w:p>
-      <w:r>
-        <w:t>Reference:</w:t>
-      </w:r>
-    </w:p>
-    <w:p>
-      <w:hyperlink r:id="rId7" w:anchor="mount-an-azure-blob-storage-container" w:history="1">
+        <w:t xml:space="preserve"> API. See </w:t>
+      </w:r>
+      <w:hyperlink r:id="rId7" w:history="1">
         <w:r>
           <w:rPr>
             <w:rStyle w:val="Hyperlink"/>
           </w:rPr>
-          <w:t>https://docs.azuredatabricks.net/spark/latest/data-sources/azure/azure-storage.html#mount-an-azure-blob-storage-container</w:t>
+          <w:t>https://docs.azuredatabricks.net/spark/latest/data-sources/azure/azure-storage.html#access-azure-blob-storage-using-the-dataframe-api</w:t>
         </w:r>
       </w:hyperlink>
       <w:r>
+        <w:t>. This method is very straightforward and is probably preferable in a time-limited hackathon where attendees may have limited Databricks/Azure experience.</w:t>
+      </w:r>
+    </w:p>
+    <w:p>
+      <w:pPr>
+        <w:pStyle w:val="ListParagraph"/>
+        <w:numPr>
+          <w:ilvl w:val="0"/>
+          <w:numId w:val="5"/>
+        </w:numPr>
+      </w:pPr>
+      <w:r>
+        <w:t xml:space="preserve">Using DBFS. See </w:t>
+      </w:r>
+      <w:hyperlink r:id="rId8" w:history="1">
+        <w:r>
+          <w:rPr>
+            <w:rStyle w:val="Hyperlink"/>
+          </w:rPr>
+          <w:t>https://docs.azuredatabricks.net/spark/latest/data-sources/azure/azure-storage.html#mount-azure-blob-storage-containers-with-dbfs</w:t>
+        </w:r>
+      </w:hyperlink>
+      <w:r>
+        <w:t>.</w:t>
+      </w:r>
+      <w:r>
+        <w:br/>
+        <w:t>The samples shown in the docs specify use of secrets stored in a Databricks secret scope, which requires either an Azure Key Vault</w:t>
+      </w:r>
+      <w:r>
+        <w:t xml:space="preserve"> (AKV)</w:t>
+      </w:r>
+      <w:r>
+        <w:t xml:space="preserve"> or a Databricks backing. The AKV backing can be created in the Azure portal, and the Databricks backing requires the Databricks CLI, which is a separate install.</w:t>
+      </w:r>
+      <w:r>
+        <w:br/>
+        <w:t>Using A</w:t>
+      </w:r>
+      <w:r>
+        <w:t>KV</w:t>
+      </w:r>
+      <w:r>
+        <w:t xml:space="preserve">, the sequence is to create the </w:t>
+      </w:r>
+      <w:r>
+        <w:t xml:space="preserve">AKV first, note pertinent configuration details, create a Secret (not a Key!) there, then create the Databricks secret scope, where the AKV details must be provided, and noting pertinent Databricks secret scope details which will then be pasted into the sample code provided in the doc linked above (Using DBFS). See </w:t>
+      </w:r>
+      <w:hyperlink r:id="rId9" w:history="1">
+        <w:r>
+          <w:rPr>
+            <w:rStyle w:val="Hyperlink"/>
+          </w:rPr>
+          <w:t>https://docs.azuredatabricks.net/user-guide/secrets/secret-scopes.html#secret-scopes</w:t>
+        </w:r>
+      </w:hyperlink>
+      <w:r>
+        <w:t xml:space="preserve">. </w:t>
+      </w:r>
+      <w:r>
+        <w:br/>
+        <w:t>This method is less straightforward. If teams get stuck, either recommend they use method 1, or walk through the steps on the secret-scopes link in detail. The procedure does work, but for teams with limited Databricks or Azure experience, this method can be more time-consuming and error-prone than method 1.</w:t>
+      </w:r>
+    </w:p>
+    <w:p/>
+    <w:p>
+      <w:r>
         <w:t xml:space="preserve"> </w:t>
       </w:r>
     </w:p>
@@ -170,57 +214,22 @@
         <w:t xml:space="preserve"> must exist already.</w:t>
       </w:r>
       <w:r>
-        <w:t xml:space="preserve"> If attendees get error messages when trying to create mount points, have them double-check their cluster configuration (storage account name and key) and that the container(s) they are connecting to exist.</w:t>
-      </w:r>
-    </w:p>
-    <w:p>
-      <w:r>
-        <w:rPr>
-          <w:noProof/>
-        </w:rPr>
+        <w:t xml:space="preserve"> If attendees get error messages when trying to create mount points, have them double-check that the container(s) they are connecting to exist</w:t>
+      </w:r>
+      <w:r>
+        <w:t>(s), and that they have correctly copy/pasted keys, SAS URIs, etc.</w:t>
+      </w:r>
+    </w:p>
+    <w:p>
+      <w:bookmarkStart w:id="0" w:name="_GoBack"/>
+      <w:bookmarkEnd w:id="0"/>
+    </w:p>
+    <w:p>
+      <w:pPr>
+        <w:pStyle w:val="Heading2"/>
+      </w:pPr>
+      <w:r>
         <w:lastRenderedPageBreak/>
-        <w:drawing>
-          <wp:inline distT="0" distB="0" distL="0" distR="0" wp14:anchorId="7D864E99" wp14:editId="24823912">
-            <wp:extent cx="5303520" cy="3891915"/>
-            <wp:effectExtent l="0" t="0" r="0" b="0"/>
-            <wp:docPr id="1" name="Picture 1"/>
-            <wp:cNvGraphicFramePr>
-              <a:graphicFrameLocks xmlns:a="http://schemas.openxmlformats.org/drawingml/2006/main" noChangeAspect="1"/>
-            </wp:cNvGraphicFramePr>
-            <a:graphic xmlns:a="http://schemas.openxmlformats.org/drawingml/2006/main">
-              <a:graphicData uri="http://schemas.openxmlformats.org/drawingml/2006/picture">
-                <pic:pic xmlns:pic="http://schemas.openxmlformats.org/drawingml/2006/picture">
-                  <pic:nvPicPr>
-                    <pic:cNvPr id="1" name=""/>
-                    <pic:cNvPicPr/>
-                  </pic:nvPicPr>
-                  <pic:blipFill>
-                    <a:blip r:embed="rId8"/>
-                    <a:stretch>
-                      <a:fillRect/>
-                    </a:stretch>
-                  </pic:blipFill>
-                  <pic:spPr>
-                    <a:xfrm>
-                      <a:off x="0" y="0"/>
-                      <a:ext cx="5316949" cy="3901770"/>
-                    </a:xfrm>
-                    <a:prstGeom prst="rect">
-                      <a:avLst/>
-                    </a:prstGeom>
-                  </pic:spPr>
-                </pic:pic>
-              </a:graphicData>
-            </a:graphic>
-          </wp:inline>
-        </w:drawing>
-      </w:r>
-    </w:p>
-    <w:p>
-      <w:pPr>
-        <w:pStyle w:val="Heading2"/>
-      </w:pPr>
-      <w:r>
         <w:t>Task 3 – Create a Hive Database</w:t>
       </w:r>
     </w:p>
@@ -414,11 +423,7 @@
         <w:t>specify a file system location for this table. The folder they specify should be the root folder to which they will write Parquet outputs.</w:t>
       </w:r>
       <w:r>
-        <w:t xml:space="preserve"> Each of the two Hive tables (yellow, green) should have </w:t>
-      </w:r>
-      <w:r>
-        <w:lastRenderedPageBreak/>
-        <w:t>its own root folder.</w:t>
+        <w:t xml:space="preserve"> Each of the two Hive tables (yellow, green) should have its own root folder.</w:t>
       </w:r>
       <w:r>
         <w:br/>
@@ -604,6 +609,7 @@
         <w:pStyle w:val="Heading2"/>
       </w:pPr>
       <w:r>
+        <w:lastRenderedPageBreak/>
         <w:t>Bonus Task</w:t>
       </w:r>
       <w:r>
@@ -619,7 +625,7 @@
       <w:r>
         <w:t xml:space="preserve">The Databricks documentation for how to do this is here: </w:t>
       </w:r>
-      <w:hyperlink r:id="rId9" w:history="1">
+      <w:hyperlink r:id="rId10" w:history="1">
         <w:r>
           <w:rPr>
             <w:rStyle w:val="Hyperlink"/>
@@ -1120,6 +1126,95 @@
       </w:pPr>
     </w:lvl>
   </w:abstractNum>
+  <w:abstractNum w:abstractNumId="4" w15:restartNumberingAfterBreak="0">
+    <w:nsid w:val="4E955EDB"/>
+    <w:multiLevelType w:val="hybridMultilevel"/>
+    <w:tmpl w:val="04A6ACA6"/>
+    <w:lvl w:ilvl="0" w:tplc="0409000F">
+      <w:start w:val="1"/>
+      <w:numFmt w:val="decimal"/>
+      <w:lvlText w:val="%1."/>
+      <w:lvlJc w:val="left"/>
+      <w:pPr>
+        <w:ind w:left="720" w:hanging="360"/>
+      </w:pPr>
+      <w:rPr>
+        <w:rFonts w:hint="default"/>
+      </w:rPr>
+    </w:lvl>
+    <w:lvl w:ilvl="1" w:tplc="04090019" w:tentative="1">
+      <w:start w:val="1"/>
+      <w:numFmt w:val="lowerLetter"/>
+      <w:lvlText w:val="%2."/>
+      <w:lvlJc w:val="left"/>
+      <w:pPr>
+        <w:ind w:left="1440" w:hanging="360"/>
+      </w:pPr>
+    </w:lvl>
+    <w:lvl w:ilvl="2" w:tplc="0409001B" w:tentative="1">
+      <w:start w:val="1"/>
+      <w:numFmt w:val="lowerRoman"/>
+      <w:lvlText w:val="%3."/>
+      <w:lvlJc w:val="right"/>
+      <w:pPr>
+        <w:ind w:left="2160" w:hanging="180"/>
+      </w:pPr>
+    </w:lvl>
+    <w:lvl w:ilvl="3" w:tplc="0409000F" w:tentative="1">
+      <w:start w:val="1"/>
+      <w:numFmt w:val="decimal"/>
+      <w:lvlText w:val="%4."/>
+      <w:lvlJc w:val="left"/>
+      <w:pPr>
+        <w:ind w:left="2880" w:hanging="360"/>
+      </w:pPr>
+    </w:lvl>
+    <w:lvl w:ilvl="4" w:tplc="04090019" w:tentative="1">
+      <w:start w:val="1"/>
+      <w:numFmt w:val="lowerLetter"/>
+      <w:lvlText w:val="%5."/>
+      <w:lvlJc w:val="left"/>
+      <w:pPr>
+        <w:ind w:left="3600" w:hanging="360"/>
+      </w:pPr>
+    </w:lvl>
+    <w:lvl w:ilvl="5" w:tplc="0409001B" w:tentative="1">
+      <w:start w:val="1"/>
+      <w:numFmt w:val="lowerRoman"/>
+      <w:lvlText w:val="%6."/>
+      <w:lvlJc w:val="right"/>
+      <w:pPr>
+        <w:ind w:left="4320" w:hanging="180"/>
+      </w:pPr>
+    </w:lvl>
+    <w:lvl w:ilvl="6" w:tplc="0409000F" w:tentative="1">
+      <w:start w:val="1"/>
+      <w:numFmt w:val="decimal"/>
+      <w:lvlText w:val="%7."/>
+      <w:lvlJc w:val="left"/>
+      <w:pPr>
+        <w:ind w:left="5040" w:hanging="360"/>
+      </w:pPr>
+    </w:lvl>
+    <w:lvl w:ilvl="7" w:tplc="04090019" w:tentative="1">
+      <w:start w:val="1"/>
+      <w:numFmt w:val="lowerLetter"/>
+      <w:lvlText w:val="%8."/>
+      <w:lvlJc w:val="left"/>
+      <w:pPr>
+        <w:ind w:left="5760" w:hanging="360"/>
+      </w:pPr>
+    </w:lvl>
+    <w:lvl w:ilvl="8" w:tplc="0409001B" w:tentative="1">
+      <w:start w:val="1"/>
+      <w:numFmt w:val="lowerRoman"/>
+      <w:lvlText w:val="%9."/>
+      <w:lvlJc w:val="right"/>
+      <w:pPr>
+        <w:ind w:left="6480" w:hanging="180"/>
+      </w:pPr>
+    </w:lvl>
+  </w:abstractNum>
   <w:num w:numId="1">
     <w:abstractNumId w:val="1"/>
   </w:num>
@@ -1131,6 +1226,9 @@
   </w:num>
   <w:num w:numId="4">
     <w:abstractNumId w:val="2"/>
+  </w:num>
+  <w:num w:numId="5">
+    <w:abstractNumId w:val="4"/>
   </w:num>
 </w:numbering>
 </file>

</xml_diff>

<commit_message>
Add note about Azure Storage Explorer and azcopy not being able to copy from a standard v2 storage account to an ADLS v2-enabled v2 storage account to proctor guide
</commit_message>
<xml_diff>
--- a/003-DrivingMissData/Host/Guides/Challenge02-IngestPrepData-Proctor.docx
+++ b/003-DrivingMissData/Host/Guides/Challenge02-IngestPrepData-Proctor.docx
@@ -69,6 +69,22 @@
       <w:r>
         <w:t xml:space="preserve"> cli, etc.</w:t>
       </w:r>
+    </w:p>
+    <w:p/>
+    <w:p>
+      <w:r>
+        <w:t xml:space="preserve">Note: at the time of this writing (January 2019), Azure Storage Explorer and </w:t>
+      </w:r>
+      <w:proofErr w:type="spellStart"/>
+      <w:r>
+        <w:t>azcopy</w:t>
+      </w:r>
+      <w:proofErr w:type="spellEnd"/>
+      <w:r>
+        <w:t xml:space="preserve"> do NOT support copying from a v2 storage account (where the source files are located) into a v2 storage account that is also ADLS v2-enabled. If attendees cannot see a “Paste” button in Storage Explorer when trying to get the source data files, have them verify whether their storage account is ADLS v2-enabled, and if so, they should create a new storage account without ADLS v2.</w:t>
+      </w:r>
+      <w:bookmarkStart w:id="0" w:name="_GoBack"/>
+      <w:bookmarkEnd w:id="0"/>
     </w:p>
     <w:p/>
     <w:p>
@@ -109,7 +125,7 @@
       <w:r>
         <w:t xml:space="preserve"> API. See </w:t>
       </w:r>
-      <w:hyperlink r:id="rId7" w:history="1">
+      <w:hyperlink r:id="rId7" w:anchor="access-azure-blob-storage-using-the-dataframe-api" w:history="1">
         <w:r>
           <w:rPr>
             <w:rStyle w:val="Hyperlink"/>
@@ -132,7 +148,7 @@
       <w:r>
         <w:t xml:space="preserve">Using DBFS. See </w:t>
       </w:r>
-      <w:hyperlink r:id="rId8" w:history="1">
+      <w:hyperlink r:id="rId8" w:anchor="mount-azure-blob-storage-containers-with-dbfs" w:history="1">
         <w:r>
           <w:rPr>
             <w:rStyle w:val="Hyperlink"/>
@@ -166,7 +182,7 @@
       <w:r>
         <w:t xml:space="preserve">AKV first, note pertinent configuration details, create a Secret (not a Key!) there, then create the Databricks secret scope, where the AKV details must be provided, and noting pertinent Databricks secret scope details which will then be pasted into the sample code provided in the doc linked above (Using DBFS). See </w:t>
       </w:r>
-      <w:hyperlink r:id="rId9" w:history="1">
+      <w:hyperlink r:id="rId9" w:anchor="secret-scopes" w:history="1">
         <w:r>
           <w:rPr>
             <w:rStyle w:val="Hyperlink"/>
@@ -190,6 +206,7 @@
     </w:p>
     <w:p>
       <w:r>
+        <w:lastRenderedPageBreak/>
         <w:t>IMPORTANT: as attendees connect their Databricks cluster to Azure storage and create mount point</w:t>
       </w:r>
       <w:r>
@@ -220,16 +237,12 @@
         <w:t>(s), and that they have correctly copy/pasted keys, SAS URIs, etc.</w:t>
       </w:r>
     </w:p>
-    <w:p>
-      <w:bookmarkStart w:id="0" w:name="_GoBack"/>
-      <w:bookmarkEnd w:id="0"/>
-    </w:p>
+    <w:p/>
     <w:p>
       <w:pPr>
         <w:pStyle w:val="Heading2"/>
       </w:pPr>
       <w:r>
-        <w:lastRenderedPageBreak/>
         <w:t>Task 3 – Create a Hive Database</w:t>
       </w:r>
     </w:p>
@@ -600,6 +613,7 @@
     </w:p>
     <w:p>
       <w:r>
+        <w:lastRenderedPageBreak/>
         <w:t>Teams have successfully completed challenge 2 when they can query one Hive table that contains ALL yellow and green data.</w:t>
       </w:r>
     </w:p>
@@ -609,7 +623,6 @@
         <w:pStyle w:val="Heading2"/>
       </w:pPr>
       <w:r>
-        <w:lastRenderedPageBreak/>
         <w:t>Bonus Task</w:t>
       </w:r>
       <w:r>

</xml_diff>

<commit_message>
Added workaround to copy files into ADLS v2
Added workaround to copy files into ADLS v2 using Storage Explorer
</commit_message>
<xml_diff>
--- a/003-DrivingMissData/Host/Guides/Challenge02-IngestPrepData-Proctor.docx
+++ b/003-DrivingMissData/Host/Guides/Challenge02-IngestPrepData-Proctor.docx
@@ -83,9 +83,20 @@
       <w:r>
         <w:t xml:space="preserve"> do NOT support copying from a v2 storage account (where the source files are located) into a v2 storage account that is also ADLS v2-enabled. If attendees cannot see a “Paste” button in Storage Explorer when trying to get the source data files, have them verify whether their storage account is ADLS v2-enabled, and if so, they should create a new storage account without ADLS v2.</w:t>
       </w:r>
+    </w:p>
+    <w:p>
+      <w:r>
+        <w:t xml:space="preserve">Workaround to copy files into ADLS v2: Create v1-enabled storage container and copy the source files into the v1 container.  Then copy from the v1 storage container into a v2 storage container.  This can be done in Storage Explorer copy/paste. </w:t>
+      </w:r>
+    </w:p>
+    <w:p>
       <w:bookmarkStart w:id="0" w:name="_GoBack"/>
       <w:bookmarkEnd w:id="0"/>
-    </w:p>
+      <w:r>
+        <w:br w:type="page"/>
+      </w:r>
+    </w:p>
+    <w:p/>
     <w:p/>
     <w:p>
       <w:pPr>
@@ -206,7 +217,6 @@
     </w:p>
     <w:p>
       <w:r>
-        <w:lastRenderedPageBreak/>
         <w:t>IMPORTANT: as attendees connect their Databricks cluster to Azure storage and create mount point</w:t>
       </w:r>
       <w:r>
@@ -342,15 +352,7 @@
     </w:p>
     <w:p>
       <w:r>
-        <w:t xml:space="preserve">Note! Parquet </w:t>
-      </w:r>
-      <w:proofErr w:type="gramStart"/>
-      <w:r>
-        <w:t>reads</w:t>
-      </w:r>
-      <w:proofErr w:type="gramEnd"/>
-      <w:r>
-        <w:t xml:space="preserve"> and writes can be parallelized and partitioned. This means that a single </w:t>
+        <w:t xml:space="preserve">Note! Parquet reads and writes can be parallelized and partitioned. This means that a single </w:t>
       </w:r>
       <w:proofErr w:type="spellStart"/>
       <w:r>
@@ -613,7 +615,6 @@
     </w:p>
     <w:p>
       <w:r>
-        <w:lastRenderedPageBreak/>
         <w:t>Teams have successfully completed challenge 2 when they can query one Hive table that contains ALL yellow and green data.</w:t>
       </w:r>
     </w:p>
@@ -696,18 +697,13 @@
       </w:r>
       <w:proofErr w:type="spellEnd"/>
       <w:r>
-        <w:t xml:space="preserve"> repo, they should first clone it to their machine and commit a file (e.g. a readme or </w:t>
-      </w:r>
-      <w:proofErr w:type="gramStart"/>
-      <w:r>
-        <w:t>a .</w:t>
+        <w:t xml:space="preserve"> repo, they should first clone it to their machine and commit a file (e.g. a readme or a .</w:t>
       </w:r>
       <w:proofErr w:type="spellStart"/>
       <w:r>
         <w:t>gitignore</w:t>
       </w:r>
       <w:proofErr w:type="spellEnd"/>
-      <w:proofErr w:type="gramEnd"/>
       <w:r>
         <w:t xml:space="preserve">) and commit/push that. Without an initial commit, git sync in Databricks may fail, but succeed after new </w:t>
       </w:r>

</xml_diff>

<commit_message>
clarification to copy data workaround v2 storage
Additional clarification to copy data workaround with notes regarding time to copy (0 B file sizes) and this method does not work with hierarchy-enabled v2 storage.  Page 1, Task 1 – "Copy source data files to your Azure storage location"
</commit_message>
<xml_diff>
--- a/003-DrivingMissData/Host/Guides/Challenge02-IngestPrepData-Proctor.docx
+++ b/003-DrivingMissData/Host/Guides/Challenge02-IngestPrepData-Proctor.docx
@@ -86,7 +86,46 @@
     </w:p>
     <w:p>
       <w:r>
-        <w:t xml:space="preserve">Workaround to copy files into ADLS v2: Create v1-enabled storage container and copy the source files into the v1 container.  Then copy from the v1 storage container into a v2 storage container.  This can be done in Storage Explorer copy/paste. </w:t>
+        <w:t>Workaround to copy files into ADLS v2</w:t>
+      </w:r>
+      <w:r>
+        <w:t xml:space="preserve"> (</w:t>
+      </w:r>
+      <w:r>
+        <w:t>NOTE: This method does not work for hierarchy-enabled v2 storage</w:t>
+      </w:r>
+      <w:r>
+        <w:t>)</w:t>
+      </w:r>
+      <w:r>
+        <w:t xml:space="preserve">: </w:t>
+      </w:r>
+      <w:r>
+        <w:br/>
+      </w:r>
+      <w:r>
+        <w:t>Create v1-enabled storage container and copy the source files into the v1 container.</w:t>
+      </w:r>
+      <w:r>
+        <w:t xml:space="preserve">  </w:t>
+      </w:r>
+      <w:r>
+        <w:t xml:space="preserve">This can be done in Storage Explorer copy/paste.  </w:t>
+      </w:r>
+      <w:r>
+        <w:t>Keep in mind, it will take some time for the files to copy over; this does not happen immediately as it appears (folders/files will appear, but double-</w:t>
+      </w:r>
+      <w:r>
+        <w:t>check file sizes to verify</w:t>
+      </w:r>
+      <w:r>
+        <w:t xml:space="preserve"> the copy completed).  </w:t>
+      </w:r>
+      <w:r>
+        <w:t>Then copy from the v1 storage container into a v2 storage container.</w:t>
+      </w:r>
+      <w:r>
+        <w:t xml:space="preserve">  </w:t>
       </w:r>
     </w:p>
     <w:p>
@@ -543,7 +582,15 @@
       </w:r>
       <w:r>
         <w:br/>
-        <w:t>/mnt/data/dtafy19/processed/yellow-taxi/</w:t>
+        <w:t>/mnt/data/dtafy19/processed/</w:t>
+      </w:r>
+      <w:proofErr w:type="gramStart"/>
+      <w:r>
+        <w:t>yellow-taxi</w:t>
+      </w:r>
+      <w:proofErr w:type="gramEnd"/>
+      <w:r>
+        <w:t>/</w:t>
       </w:r>
       <w:r>
         <w:t>trip</w:t>
@@ -697,13 +744,18 @@
       </w:r>
       <w:proofErr w:type="spellEnd"/>
       <w:r>
-        <w:t xml:space="preserve"> repo, they should first clone it to their machine and commit a file (e.g. a readme or a .</w:t>
+        <w:t xml:space="preserve"> repo, they should first clone it to their machine and commit a file (e.g. a readme or </w:t>
+      </w:r>
+      <w:proofErr w:type="gramStart"/>
+      <w:r>
+        <w:t>a .</w:t>
       </w:r>
       <w:proofErr w:type="spellStart"/>
       <w:r>
         <w:t>gitignore</w:t>
       </w:r>
       <w:proofErr w:type="spellEnd"/>
+      <w:proofErr w:type="gramEnd"/>
       <w:r>
         <w:t xml:space="preserve">) and commit/push that. Without an initial commit, git sync in Databricks may fail, but succeed after new </w:t>
       </w:r>

</xml_diff>